<commit_message>
Update document with connection-based TCP/UDP test
Signed-off-by: Jun Qing Zou <jun.qing.zou@nordicsemi.no>
</commit_message>
<xml_diff>
--- a/doc/slm_an_v1.x_draft.docx
+++ b/doc/slm_an_v1.x_draft.docx
@@ -783,10 +783,7 @@
       </w:r>
       <w:proofErr w:type="gramEnd"/>
       <w:r>
-        <w:t xml:space="preserve">) function, because SLM expects to call it before entering Idle and call </w:t>
-      </w:r>
-      <w:r>
-        <w:t>_</w:t>
+        <w:t>) function, because SLM expects to call it before entering Idle and call _</w:t>
       </w:r>
       <w:proofErr w:type="spellStart"/>
       <w:r>
@@ -794,10 +791,7 @@
       </w:r>
       <w:proofErr w:type="spellEnd"/>
       <w:r>
-        <w:t>()</w:t>
-      </w:r>
-      <w:r>
-        <w:t xml:space="preserve"> after existing Idle status</w:t>
+        <w:t>() after existing Idle status</w:t>
       </w:r>
     </w:p>
     <w:p>
@@ -832,8 +826,6 @@
       <w:r>
         <w:t>”</w:t>
       </w:r>
-      <w:bookmarkStart w:id="0" w:name="_GoBack"/>
-      <w:bookmarkEnd w:id="0"/>
     </w:p>
     <w:p>
       <w:pPr>
@@ -2291,6 +2283,248 @@
     </w:p>
     <w:p/>
     <w:p>
+      <w:r>
+        <w:t xml:space="preserve">When tested with </w:t>
+      </w:r>
+      <w:r>
+        <w:rPr>
+          <w:b/>
+        </w:rPr>
+        <w:t>CONFIG_SLM_TEST_MODE=</w:t>
+      </w:r>
+      <w:r>
+        <w:rPr>
+          <w:b/>
+        </w:rPr>
+        <w:t>n</w:t>
+      </w:r>
+    </w:p>
+    <w:p>
+      <w:pPr>
+        <w:spacing w:after="0"/>
+        <w:rPr>
+          <w:b/>
+        </w:rPr>
+      </w:pPr>
+      <w:proofErr w:type="spellStart"/>
+      <w:r>
+        <w:rPr>
+          <w:b/>
+        </w:rPr>
+        <w:t>at#xsocket</w:t>
+      </w:r>
+      <w:proofErr w:type="spellEnd"/>
+      <w:r>
+        <w:rPr>
+          <w:b/>
+        </w:rPr>
+        <w:t>=1,1,0</w:t>
+      </w:r>
+    </w:p>
+    <w:p>
+      <w:pPr>
+        <w:spacing w:after="0"/>
+      </w:pPr>
+      <w:r>
+        <w:t>#XSOCKET: 2, 1, 0, 6</w:t>
+      </w:r>
+    </w:p>
+    <w:p>
+      <w:pPr>
+        <w:spacing w:after="0"/>
+      </w:pPr>
+      <w:r>
+        <w:t>OK</w:t>
+      </w:r>
+    </w:p>
+    <w:p>
+      <w:pPr>
+        <w:spacing w:after="0"/>
+      </w:pPr>
+      <w:r>
+        <w:t>+CEREG: 1,"106A","0184780A",7</w:t>
+      </w:r>
+    </w:p>
+    <w:p>
+      <w:pPr>
+        <w:spacing w:after="0"/>
+        <w:rPr>
+          <w:b/>
+        </w:rPr>
+      </w:pPr>
+      <w:proofErr w:type="spellStart"/>
+      <w:r>
+        <w:rPr>
+          <w:b/>
+        </w:rPr>
+        <w:t>at#xconnect</w:t>
+      </w:r>
+      <w:proofErr w:type="spellEnd"/>
+      <w:r>
+        <w:rPr>
+          <w:b/>
+        </w:rPr>
+        <w:t>="</w:t>
+      </w:r>
+      <w:proofErr w:type="gramStart"/>
+      <w:r>
+        <w:rPr>
+          <w:rFonts w:cstheme="minorHAnsi"/>
+          <w:b/>
+        </w:rPr>
+        <w:t>remote.host</w:t>
+      </w:r>
+      <w:proofErr w:type="gramEnd"/>
+      <w:r>
+        <w:rPr>
+          <w:b/>
+        </w:rPr>
+        <w:t>",2442</w:t>
+      </w:r>
+    </w:p>
+    <w:p>
+      <w:pPr>
+        <w:spacing w:after="0"/>
+      </w:pPr>
+      <w:r>
+        <w:t>#XCONNECT: 1</w:t>
+      </w:r>
+    </w:p>
+    <w:p>
+      <w:pPr>
+        <w:spacing w:after="0"/>
+      </w:pPr>
+      <w:r>
+        <w:t>OK</w:t>
+      </w:r>
+    </w:p>
+    <w:p>
+      <w:pPr>
+        <w:spacing w:after="0"/>
+      </w:pPr>
+      <w:proofErr w:type="spellStart"/>
+      <w:r>
+        <w:t>at#xsend</w:t>
+      </w:r>
+      <w:proofErr w:type="spellEnd"/>
+      <w:r>
+        <w:t>="Test TCP by hostname"</w:t>
+      </w:r>
+    </w:p>
+    <w:p>
+      <w:pPr>
+        <w:spacing w:after="0"/>
+      </w:pPr>
+      <w:r>
+        <w:t>#XSEND: 20</w:t>
+      </w:r>
+    </w:p>
+    <w:p>
+      <w:pPr>
+        <w:spacing w:after="0"/>
+      </w:pPr>
+      <w:r>
+        <w:t>OK</w:t>
+      </w:r>
+    </w:p>
+    <w:p>
+      <w:pPr>
+        <w:spacing w:after="0"/>
+        <w:rPr>
+          <w:b/>
+        </w:rPr>
+      </w:pPr>
+      <w:proofErr w:type="spellStart"/>
+      <w:r>
+        <w:rPr>
+          <w:b/>
+        </w:rPr>
+        <w:t>at#xrecv</w:t>
+      </w:r>
+      <w:proofErr w:type="spellEnd"/>
+      <w:r>
+        <w:rPr>
+          <w:b/>
+        </w:rPr>
+        <w:t>=32,10</w:t>
+      </w:r>
+    </w:p>
+    <w:p>
+      <w:pPr>
+        <w:spacing w:after="0"/>
+      </w:pPr>
+      <w:r>
+        <w:t xml:space="preserve">#XRECV: PONG: </w:t>
+      </w:r>
+      <w:proofErr w:type="spellStart"/>
+      <w:r>
+        <w:t>b'Test</w:t>
+      </w:r>
+      <w:proofErr w:type="spellEnd"/>
+      <w:r>
+        <w:t xml:space="preserve"> TCP by hostname'</w:t>
+      </w:r>
+    </w:p>
+    <w:p>
+      <w:pPr>
+        <w:spacing w:after="0"/>
+      </w:pPr>
+      <w:r>
+        <w:t>#XRECV: 29</w:t>
+      </w:r>
+    </w:p>
+    <w:p>
+      <w:pPr>
+        <w:spacing w:after="0"/>
+      </w:pPr>
+      <w:r>
+        <w:t>OK</w:t>
+      </w:r>
+    </w:p>
+    <w:p>
+      <w:pPr>
+        <w:spacing w:after="0"/>
+        <w:rPr>
+          <w:b/>
+        </w:rPr>
+      </w:pPr>
+      <w:proofErr w:type="spellStart"/>
+      <w:r>
+        <w:rPr>
+          <w:b/>
+        </w:rPr>
+        <w:t>at#xsocket</w:t>
+      </w:r>
+      <w:proofErr w:type="spellEnd"/>
+      <w:r>
+        <w:rPr>
+          <w:b/>
+        </w:rPr>
+        <w:t>=0</w:t>
+      </w:r>
+    </w:p>
+    <w:p>
+      <w:pPr>
+        <w:spacing w:after="0"/>
+      </w:pPr>
+      <w:r>
+        <w:t>#XSOCKET: 0, closed</w:t>
+      </w:r>
+    </w:p>
+    <w:p>
+      <w:pPr>
+        <w:spacing w:after="0"/>
+      </w:pPr>
+      <w:r>
+        <w:t>OK</w:t>
+      </w:r>
+    </w:p>
+    <w:p>
+      <w:pPr>
+        <w:spacing w:after="0"/>
+      </w:pPr>
+    </w:p>
+    <w:p>
       <w:pPr>
         <w:pStyle w:val="Heading2"/>
         <w:rPr>
@@ -2482,6 +2716,7 @@
           <w:rFonts w:asciiTheme="majorHAnsi" w:hAnsiTheme="majorHAnsi" w:cstheme="majorHAnsi"/>
           <w:b/>
         </w:rPr>
+        <w:lastRenderedPageBreak/>
         <w:t>at#xsocket</w:t>
       </w:r>
       <w:proofErr w:type="spellEnd"/>
@@ -2729,6 +2964,8 @@
       <w:r>
         <w:t>Connection-based scenario</w:t>
       </w:r>
+      <w:bookmarkStart w:id="0" w:name="_GoBack"/>
+      <w:bookmarkEnd w:id="0"/>
     </w:p>
     <w:p>
       <w:pPr>
@@ -2780,82 +3017,312 @@
         <w:rPr>
           <w:b/>
         </w:rPr>
+        <w:t>at#xconnect</w:t>
+      </w:r>
+      <w:proofErr w:type="spellEnd"/>
+      <w:r>
+        <w:rPr>
+          <w:b/>
+        </w:rPr>
+        <w:t>="</w:t>
+      </w:r>
+      <w:proofErr w:type="gramStart"/>
+      <w:r>
+        <w:rPr>
+          <w:b/>
+        </w:rPr>
+        <w:t>remote.host</w:t>
+      </w:r>
+      <w:proofErr w:type="gramEnd"/>
+      <w:r>
+        <w:rPr>
+          <w:b/>
+        </w:rPr>
+        <w:t>",2442</w:t>
+      </w:r>
+    </w:p>
+    <w:p>
+      <w:pPr>
+        <w:spacing w:after="0"/>
+      </w:pPr>
+      <w:r>
+        <w:t>#XCONNECT: 1</w:t>
+      </w:r>
+    </w:p>
+    <w:p>
+      <w:pPr>
+        <w:spacing w:after="0"/>
+      </w:pPr>
+      <w:r>
+        <w:t>OK</w:t>
+      </w:r>
+    </w:p>
+    <w:p>
+      <w:pPr>
+        <w:spacing w:after="0"/>
+        <w:rPr>
+          <w:b/>
+        </w:rPr>
+      </w:pPr>
+      <w:proofErr w:type="spellStart"/>
+      <w:r>
+        <w:rPr>
+          <w:b/>
+        </w:rPr>
+        <w:t>at#xsend</w:t>
+      </w:r>
+      <w:proofErr w:type="spellEnd"/>
+      <w:r>
+        <w:rPr>
+          <w:b/>
+        </w:rPr>
+        <w:t>="Test UDP by hostname"</w:t>
+      </w:r>
+    </w:p>
+    <w:p>
+      <w:pPr>
+        <w:spacing w:after="0"/>
+      </w:pPr>
+      <w:r>
+        <w:t>#XSEND: 20</w:t>
+      </w:r>
+    </w:p>
+    <w:p>
+      <w:pPr>
+        <w:spacing w:after="0"/>
+      </w:pPr>
+      <w:r>
+        <w:t>#XRECV: PONG: Test UDP by hostname</w:t>
+      </w:r>
+    </w:p>
+    <w:p>
+      <w:pPr>
+        <w:spacing w:after="0"/>
+      </w:pPr>
+      <w:r>
+        <w:t>#XRECV: 26</w:t>
+      </w:r>
+    </w:p>
+    <w:p>
+      <w:pPr>
+        <w:spacing w:after="0"/>
+      </w:pPr>
+      <w:r>
+        <w:t>OK</w:t>
+      </w:r>
+    </w:p>
+    <w:p>
+      <w:pPr>
+        <w:spacing w:after="0"/>
+        <w:rPr>
+          <w:b/>
+        </w:rPr>
+      </w:pPr>
+      <w:proofErr w:type="spellStart"/>
+      <w:r>
+        <w:rPr>
+          <w:b/>
+        </w:rPr>
+        <w:t>at#xsocket</w:t>
+      </w:r>
+      <w:proofErr w:type="spellEnd"/>
+      <w:r>
+        <w:rPr>
+          <w:b/>
+        </w:rPr>
+        <w:t>=0</w:t>
+      </w:r>
+    </w:p>
+    <w:p>
+      <w:pPr>
+        <w:spacing w:after="0"/>
+      </w:pPr>
+      <w:r>
+        <w:t>#XSOCKET: 0, closed</w:t>
+      </w:r>
+    </w:p>
+    <w:p>
+      <w:pPr>
+        <w:spacing w:after="0"/>
+      </w:pPr>
+      <w:r>
+        <w:t>OK</w:t>
+      </w:r>
+    </w:p>
+    <w:p/>
+    <w:p>
+      <w:r>
+        <w:t xml:space="preserve">And the case of </w:t>
+      </w:r>
+      <w:r>
+        <w:rPr>
+          <w:b/>
+        </w:rPr>
+        <w:t>CONFIG_SLM_TEST_MODE=</w:t>
+      </w:r>
+      <w:r>
+        <w:rPr>
+          <w:b/>
+        </w:rPr>
+        <w:t>n</w:t>
+      </w:r>
+    </w:p>
+    <w:p>
+      <w:pPr>
+        <w:spacing w:after="0"/>
+        <w:rPr>
+          <w:b/>
+        </w:rPr>
+      </w:pPr>
+      <w:proofErr w:type="spellStart"/>
+      <w:r>
+        <w:rPr>
+          <w:b/>
+        </w:rPr>
+        <w:t>at#xsocket</w:t>
+      </w:r>
+      <w:proofErr w:type="spellEnd"/>
+      <w:r>
+        <w:rPr>
+          <w:b/>
+        </w:rPr>
+        <w:t>=1,2,0</w:t>
+      </w:r>
+    </w:p>
+    <w:p>
+      <w:pPr>
+        <w:spacing w:after="0"/>
+      </w:pPr>
+      <w:r>
+        <w:t>#XSOCKET: 2, 2, 0, 17</w:t>
+      </w:r>
+    </w:p>
+    <w:p>
+      <w:pPr>
+        <w:spacing w:after="0"/>
+      </w:pPr>
+      <w:r>
+        <w:t>OK</w:t>
+      </w:r>
+    </w:p>
+    <w:p>
+      <w:pPr>
+        <w:spacing w:after="0"/>
+        <w:rPr>
+          <w:b/>
+        </w:rPr>
+      </w:pPr>
+      <w:proofErr w:type="spellStart"/>
+      <w:r>
+        <w:rPr>
+          <w:b/>
+        </w:rPr>
+        <w:t>at#xconnect</w:t>
+      </w:r>
+      <w:proofErr w:type="spellEnd"/>
+      <w:r>
+        <w:rPr>
+          <w:b/>
+        </w:rPr>
+        <w:t>="</w:t>
+      </w:r>
+      <w:proofErr w:type="gramStart"/>
+      <w:r>
+        <w:rPr>
+          <w:b/>
+        </w:rPr>
+        <w:t>remote.host</w:t>
+      </w:r>
+      <w:proofErr w:type="gramEnd"/>
+      <w:r>
+        <w:rPr>
+          <w:b/>
+        </w:rPr>
+        <w:t>",2442</w:t>
+      </w:r>
+    </w:p>
+    <w:p>
+      <w:pPr>
+        <w:spacing w:after="0"/>
+      </w:pPr>
+      <w:r>
+        <w:t>#XCONNECT: 1</w:t>
+      </w:r>
+    </w:p>
+    <w:p>
+      <w:pPr>
+        <w:spacing w:after="0"/>
+      </w:pPr>
+      <w:r>
+        <w:t>OK</w:t>
+      </w:r>
+    </w:p>
+    <w:p>
+      <w:pPr>
+        <w:spacing w:after="0"/>
+        <w:rPr>
+          <w:b/>
+        </w:rPr>
+      </w:pPr>
+      <w:proofErr w:type="spellStart"/>
+      <w:r>
+        <w:rPr>
+          <w:b/>
+        </w:rPr>
+        <w:t>at#xsend</w:t>
+      </w:r>
+      <w:proofErr w:type="spellEnd"/>
+      <w:r>
+        <w:rPr>
+          <w:b/>
+        </w:rPr>
+        <w:t>="Test UDP by hostname"</w:t>
+      </w:r>
+    </w:p>
+    <w:p>
+      <w:pPr>
+        <w:spacing w:after="0"/>
+      </w:pPr>
+      <w:r>
+        <w:t>#XSEND: 20</w:t>
+      </w:r>
+    </w:p>
+    <w:p>
+      <w:pPr>
+        <w:spacing w:after="0"/>
+      </w:pPr>
+      <w:r>
+        <w:t>OK</w:t>
+      </w:r>
+    </w:p>
+    <w:p>
+      <w:pPr>
+        <w:spacing w:after="0"/>
+        <w:rPr>
+          <w:b/>
+        </w:rPr>
+      </w:pPr>
+      <w:proofErr w:type="spellStart"/>
+      <w:r>
+        <w:rPr>
+          <w:b/>
+        </w:rPr>
+        <w:t>at#xrecv</w:t>
+      </w:r>
+      <w:proofErr w:type="spellEnd"/>
+      <w:r>
+        <w:rPr>
+          <w:b/>
+        </w:rPr>
+        <w:t>=32,10</w:t>
+      </w:r>
+    </w:p>
+    <w:p>
+      <w:pPr>
+        <w:spacing w:after="0"/>
+      </w:pPr>
+      <w:r>
         <w:lastRenderedPageBreak/>
-        <w:t>at#xconnect</w:t>
-      </w:r>
-      <w:proofErr w:type="spellEnd"/>
-      <w:r>
-        <w:rPr>
-          <w:b/>
-        </w:rPr>
-        <w:t>="</w:t>
-      </w:r>
-      <w:proofErr w:type="gramStart"/>
-      <w:r>
-        <w:rPr>
-          <w:b/>
-        </w:rPr>
-        <w:t>remote.host</w:t>
-      </w:r>
-      <w:proofErr w:type="gramEnd"/>
-      <w:r>
-        <w:rPr>
-          <w:b/>
-        </w:rPr>
-        <w:t>",2442</w:t>
-      </w:r>
-    </w:p>
-    <w:p>
-      <w:pPr>
-        <w:spacing w:after="0"/>
-      </w:pPr>
-      <w:r>
-        <w:t>#XCONNECT: 1</w:t>
-      </w:r>
-    </w:p>
-    <w:p>
-      <w:pPr>
-        <w:spacing w:after="0"/>
-      </w:pPr>
-      <w:r>
-        <w:t>OK</w:t>
-      </w:r>
-    </w:p>
-    <w:p>
-      <w:pPr>
-        <w:spacing w:after="0"/>
-        <w:rPr>
-          <w:b/>
-        </w:rPr>
-      </w:pPr>
-      <w:proofErr w:type="spellStart"/>
-      <w:r>
-        <w:rPr>
-          <w:b/>
-        </w:rPr>
-        <w:t>at#xsend</w:t>
-      </w:r>
-      <w:proofErr w:type="spellEnd"/>
-      <w:r>
-        <w:rPr>
-          <w:b/>
-        </w:rPr>
-        <w:t>="Test UDP by hostname"</w:t>
-      </w:r>
-    </w:p>
-    <w:p>
-      <w:pPr>
-        <w:spacing w:after="0"/>
-      </w:pPr>
-      <w:r>
-        <w:t>#XSEND: 20</w:t>
-      </w:r>
-    </w:p>
-    <w:p>
-      <w:pPr>
-        <w:spacing w:after="0"/>
-      </w:pPr>
-      <w:r>
         <w:t>#XRECV: PONG: Test UDP by hostname</w:t>
       </w:r>
     </w:p>
@@ -3300,40 +3767,40 @@
         <w:spacing w:after="0"/>
       </w:pPr>
       <w:r>
+        <w:t>%CMNG: 16842756,4,"0404040404040404040404040404040404040404040404040404040404040404"</w:t>
+      </w:r>
+    </w:p>
+    <w:p>
+      <w:pPr>
+        <w:spacing w:after="0"/>
+      </w:pPr>
+      <w:r>
+        <w:t>OK</w:t>
+      </w:r>
+    </w:p>
+    <w:p>
+      <w:pPr>
+        <w:spacing w:after="0"/>
+      </w:pPr>
+    </w:p>
+    <w:p>
+      <w:r>
+        <w:t>The same PSK and Identity has been registered on server side, too.</w:t>
+      </w:r>
+    </w:p>
+    <w:p>
+      <w:pPr>
+        <w:pStyle w:val="PlainText"/>
+        <w:rPr>
+          <w:b/>
+        </w:rPr>
+      </w:pPr>
+      <w:proofErr w:type="spellStart"/>
+      <w:r>
+        <w:rPr>
+          <w:b/>
+        </w:rPr>
         <w:lastRenderedPageBreak/>
-        <w:t>%CMNG: 16842756,4,"0404040404040404040404040404040404040404040404040404040404040404"</w:t>
-      </w:r>
-    </w:p>
-    <w:p>
-      <w:pPr>
-        <w:spacing w:after="0"/>
-      </w:pPr>
-      <w:r>
-        <w:t>OK</w:t>
-      </w:r>
-    </w:p>
-    <w:p>
-      <w:pPr>
-        <w:spacing w:after="0"/>
-      </w:pPr>
-    </w:p>
-    <w:p>
-      <w:r>
-        <w:t>The same PSK and Identity has been registered on server side, too.</w:t>
-      </w:r>
-    </w:p>
-    <w:p>
-      <w:pPr>
-        <w:pStyle w:val="PlainText"/>
-        <w:rPr>
-          <w:b/>
-        </w:rPr>
-      </w:pPr>
-      <w:proofErr w:type="spellStart"/>
-      <w:r>
-        <w:rPr>
-          <w:b/>
-        </w:rPr>
         <w:t>at#xsocket</w:t>
       </w:r>
       <w:proofErr w:type="spellEnd"/>
@@ -3845,36 +4312,36 @@
         <w:rPr>
           <w:b/>
         </w:rPr>
+        <w:t>at#xsocket</w:t>
+      </w:r>
+      <w:proofErr w:type="spellEnd"/>
+      <w:r>
+        <w:rPr>
+          <w:b/>
+        </w:rPr>
+        <w:t>=0</w:t>
+      </w:r>
+    </w:p>
+    <w:p>
+      <w:pPr>
+        <w:spacing w:after="0"/>
+      </w:pPr>
+      <w:r>
+        <w:t>#XSOCKET: 0, closed</w:t>
+      </w:r>
+    </w:p>
+    <w:p>
+      <w:pPr>
+        <w:spacing w:after="0"/>
+      </w:pPr>
+      <w:r>
+        <w:t>OK</w:t>
+      </w:r>
+    </w:p>
+    <w:p/>
+    <w:p>
+      <w:r>
         <w:lastRenderedPageBreak/>
-        <w:t>at#xsocket</w:t>
-      </w:r>
-      <w:proofErr w:type="spellEnd"/>
-      <w:r>
-        <w:rPr>
-          <w:b/>
-        </w:rPr>
-        <w:t>=0</w:t>
-      </w:r>
-    </w:p>
-    <w:p>
-      <w:pPr>
-        <w:spacing w:after="0"/>
-      </w:pPr>
-      <w:r>
-        <w:t>#XSOCKET: 0, closed</w:t>
-      </w:r>
-    </w:p>
-    <w:p>
-      <w:pPr>
-        <w:spacing w:after="0"/>
-      </w:pPr>
-      <w:r>
-        <w:t>OK</w:t>
-      </w:r>
-    </w:p>
-    <w:p/>
-    <w:p>
-      <w:r>
         <w:t>A simple python-based TCP client connect</w:t>
       </w:r>
       <w:r>

</xml_diff>